<commit_message>
added custom renderer for Picker
custom renderer for picker that allows us to set the placeholder color

also some other UI fixes
</commit_message>
<xml_diff>
--- a/docs/pd notes.docx
+++ b/docs/pd notes.docx
@@ -451,15 +451,15 @@
           <w:rFonts w:ascii="Times New Roman" w:eastAsia="Times New Roman" w:hAnsi="Times New Roman" w:cs="Times New Roman"/>
           <w:sz w:val="24"/>
           <w:szCs w:val="24"/>
-          <w:highlight w:val="yellow"/>
-        </w:rPr>
-      </w:pPr>
-      <w:r>
-        <w:rPr>
-          <w:rFonts w:ascii="Times New Roman" w:eastAsia="Times New Roman" w:hAnsi="Times New Roman" w:cs="Times New Roman"/>
-          <w:sz w:val="24"/>
-          <w:szCs w:val="24"/>
-          <w:highlight w:val="yellow"/>
+          <w:highlight w:val="green"/>
+        </w:rPr>
+      </w:pPr>
+      <w:r>
+        <w:rPr>
+          <w:rFonts w:ascii="Times New Roman" w:eastAsia="Times New Roman" w:hAnsi="Times New Roman" w:cs="Times New Roman"/>
+          <w:sz w:val="24"/>
+          <w:szCs w:val="24"/>
+          <w:highlight w:val="green"/>
         </w:rPr>
         <w:lastRenderedPageBreak/>
         <w:t xml:space="preserve">In the </w:t>
@@ -470,7 +470,7 @@
           <w:rFonts w:ascii="Times New Roman" w:eastAsia="Times New Roman" w:hAnsi="Times New Roman" w:cs="Times New Roman"/>
           <w:sz w:val="24"/>
           <w:szCs w:val="24"/>
-          <w:highlight w:val="yellow"/>
+          <w:highlight w:val="green"/>
         </w:rPr>
         <w:t>SpecimenPage</w:t>
       </w:r>
@@ -480,7 +480,7 @@
           <w:rFonts w:ascii="Times New Roman" w:eastAsia="Times New Roman" w:hAnsi="Times New Roman" w:cs="Times New Roman"/>
           <w:sz w:val="24"/>
           <w:szCs w:val="24"/>
-          <w:highlight w:val="yellow"/>
+          <w:highlight w:val="green"/>
         </w:rPr>
         <w:t xml:space="preserve">, </w:t>
       </w:r>
@@ -490,7 +490,7 @@
           <w:rFonts w:ascii="Times New Roman" w:eastAsia="Times New Roman" w:hAnsi="Times New Roman" w:cs="Times New Roman"/>
           <w:sz w:val="24"/>
           <w:szCs w:val="24"/>
-          <w:highlight w:val="yellow"/>
+          <w:highlight w:val="green"/>
         </w:rPr>
         <w:t>The</w:t>
       </w:r>
@@ -500,30 +500,28 @@
           <w:rFonts w:ascii="Times New Roman" w:eastAsia="Times New Roman" w:hAnsi="Times New Roman" w:cs="Times New Roman"/>
           <w:sz w:val="24"/>
           <w:szCs w:val="24"/>
-          <w:highlight w:val="yellow"/>
+          <w:highlight w:val="green"/>
         </w:rPr>
         <w:t xml:space="preserve"> life stage list picker item text "Select A Life Stage" is hard to see on the background, it is not immediately apparent as a button to press.</w:t>
       </w:r>
-    </w:p>
-    <w:p>
-      <w:pPr>
-        <w:numPr>
-          <w:ilvl w:val="1"/>
-          <w:numId w:val="2"/>
-        </w:numPr>
-        <w:rPr>
-          <w:rFonts w:ascii="Times New Roman" w:eastAsia="Times New Roman" w:hAnsi="Times New Roman" w:cs="Times New Roman"/>
-          <w:sz w:val="24"/>
-          <w:szCs w:val="24"/>
-        </w:rPr>
-      </w:pPr>
-      <w:r>
-        <w:rPr>
-          <w:rFonts w:ascii="Times New Roman" w:eastAsia="Times New Roman" w:hAnsi="Times New Roman" w:cs="Times New Roman"/>
-          <w:sz w:val="24"/>
-          <w:szCs w:val="24"/>
-        </w:rPr>
-        <w:t>Place a button beside it that invokes the focus</w:t>
+      <w:r>
+        <w:rPr>
+          <w:rFonts w:ascii="Times New Roman" w:eastAsia="Times New Roman" w:hAnsi="Times New Roman" w:cs="Times New Roman"/>
+          <w:sz w:val="24"/>
+          <w:szCs w:val="24"/>
+          <w:highlight w:val="green"/>
+        </w:rPr>
+        <w:t xml:space="preserve"> </w:t>
+      </w:r>
+      <w:r>
+        <w:rPr>
+          <w:rFonts w:ascii="Times New Roman" w:eastAsia="Times New Roman" w:hAnsi="Times New Roman" w:cs="Times New Roman"/>
+          <w:color w:val="FF0000"/>
+          <w:sz w:val="24"/>
+          <w:szCs w:val="24"/>
+          <w:highlight w:val="green"/>
+        </w:rPr>
+        <w:t>Added a custom renderer</w:t>
       </w:r>
     </w:p>
     <w:p>
@@ -875,8 +873,351 @@
         </w:rPr>
         <w:t>Auto apply on pick of project</w:t>
       </w:r>
+    </w:p>
+    <w:p>
+      <w:pPr>
+        <w:numPr>
+          <w:ilvl w:val="0"/>
+          <w:numId w:val="2"/>
+        </w:numPr>
+        <w:rPr>
+          <w:rFonts w:ascii="Times New Roman" w:eastAsia="Times New Roman" w:hAnsi="Times New Roman" w:cs="Times New Roman"/>
+          <w:sz w:val="24"/>
+          <w:szCs w:val="24"/>
+        </w:rPr>
+      </w:pPr>
+      <w:r>
+        <w:rPr>
+          <w:rFonts w:ascii="Times New Roman" w:eastAsia="Times New Roman" w:hAnsi="Times New Roman" w:cs="Times New Roman"/>
+          <w:sz w:val="24"/>
+          <w:szCs w:val="24"/>
+        </w:rPr>
+        <w:t>We need to consider a method which offers to delete project data after successful export</w:t>
+      </w:r>
+    </w:p>
+    <w:p>
+      <w:pPr>
+        <w:numPr>
+          <w:ilvl w:val="0"/>
+          <w:numId w:val="2"/>
+        </w:numPr>
+        <w:rPr>
+          <w:rFonts w:ascii="Times New Roman" w:eastAsia="Times New Roman" w:hAnsi="Times New Roman" w:cs="Times New Roman"/>
+          <w:sz w:val="24"/>
+          <w:szCs w:val="24"/>
+        </w:rPr>
+      </w:pPr>
+      <w:r>
+        <w:rPr>
+          <w:rFonts w:ascii="Times New Roman" w:eastAsia="Times New Roman" w:hAnsi="Times New Roman" w:cs="Times New Roman"/>
+          <w:sz w:val="24"/>
+          <w:szCs w:val="24"/>
+          <w:highlight w:val="green"/>
+        </w:rPr>
+        <w:t xml:space="preserve">The Field number should be composed of </w:t>
+      </w:r>
+      <w:proofErr w:type="spellStart"/>
+      <w:r>
+        <w:rPr>
+          <w:rFonts w:ascii="Times New Roman" w:eastAsia="Times New Roman" w:hAnsi="Times New Roman" w:cs="Times New Roman"/>
+          <w:sz w:val="24"/>
+          <w:szCs w:val="24"/>
+          <w:highlight w:val="green"/>
+        </w:rPr>
+        <w:t>siteNumber-specimenNumber</w:t>
+      </w:r>
+      <w:proofErr w:type="spellEnd"/>
+      <w:r>
+        <w:rPr>
+          <w:rFonts w:ascii="Times New Roman" w:eastAsia="Times New Roman" w:hAnsi="Times New Roman" w:cs="Times New Roman"/>
+          <w:sz w:val="24"/>
+          <w:szCs w:val="24"/>
+          <w:highlight w:val="green"/>
+        </w:rPr>
+        <w:t>.</w:t>
+      </w:r>
+      <w:r>
+        <w:rPr>
+          <w:rFonts w:ascii="Times New Roman" w:eastAsia="Times New Roman" w:hAnsi="Times New Roman" w:cs="Times New Roman"/>
+          <w:sz w:val="24"/>
+          <w:szCs w:val="24"/>
+        </w:rPr>
+        <w:t xml:space="preserve"> Currently, it is displayed (at the top of </w:t>
+      </w:r>
+      <w:proofErr w:type="spellStart"/>
+      <w:r>
+        <w:rPr>
+          <w:rFonts w:ascii="Times New Roman" w:eastAsia="Times New Roman" w:hAnsi="Times New Roman" w:cs="Times New Roman"/>
+          <w:sz w:val="24"/>
+          <w:szCs w:val="24"/>
+        </w:rPr>
+        <w:t>sitePage</w:t>
+      </w:r>
+      <w:proofErr w:type="spellEnd"/>
+      <w:r>
+        <w:rPr>
+          <w:rFonts w:ascii="Times New Roman" w:eastAsia="Times New Roman" w:hAnsi="Times New Roman" w:cs="Times New Roman"/>
+          <w:sz w:val="24"/>
+          <w:szCs w:val="24"/>
+        </w:rPr>
+        <w:t xml:space="preserve"> and </w:t>
+      </w:r>
+      <w:proofErr w:type="spellStart"/>
+      <w:r>
+        <w:rPr>
+          <w:rFonts w:ascii="Times New Roman" w:eastAsia="Times New Roman" w:hAnsi="Times New Roman" w:cs="Times New Roman"/>
+          <w:sz w:val="24"/>
+          <w:szCs w:val="24"/>
+        </w:rPr>
+        <w:t>specimenPage</w:t>
+      </w:r>
+      <w:proofErr w:type="spellEnd"/>
+      <w:r>
+        <w:rPr>
+          <w:rFonts w:ascii="Times New Roman" w:eastAsia="Times New Roman" w:hAnsi="Times New Roman" w:cs="Times New Roman"/>
+          <w:sz w:val="24"/>
+          <w:szCs w:val="24"/>
+        </w:rPr>
+        <w:t xml:space="preserve">) as </w:t>
+      </w:r>
+      <w:proofErr w:type="spellStart"/>
+      <w:r>
+        <w:rPr>
+          <w:rFonts w:ascii="Times New Roman" w:eastAsia="Times New Roman" w:hAnsi="Times New Roman" w:cs="Times New Roman"/>
+          <w:sz w:val="24"/>
+          <w:szCs w:val="24"/>
+        </w:rPr>
+        <w:t>siteName</w:t>
+      </w:r>
+      <w:proofErr w:type="spellEnd"/>
+      <w:r>
+        <w:rPr>
+          <w:rFonts w:ascii="Times New Roman" w:eastAsia="Times New Roman" w:hAnsi="Times New Roman" w:cs="Times New Roman"/>
+          <w:sz w:val="24"/>
+          <w:szCs w:val="24"/>
+        </w:rPr>
+        <w:t xml:space="preserve"> - </w:t>
+      </w:r>
+      <w:proofErr w:type="spellStart"/>
+      <w:r>
+        <w:rPr>
+          <w:rFonts w:ascii="Times New Roman" w:eastAsia="Times New Roman" w:hAnsi="Times New Roman" w:cs="Times New Roman"/>
+          <w:sz w:val="24"/>
+          <w:szCs w:val="24"/>
+        </w:rPr>
+        <w:t>specimenNumber</w:t>
+      </w:r>
+      <w:proofErr w:type="spellEnd"/>
+      <w:r>
+        <w:rPr>
+          <w:rFonts w:ascii="Times New Roman" w:eastAsia="Times New Roman" w:hAnsi="Times New Roman" w:cs="Times New Roman"/>
+          <w:sz w:val="24"/>
+          <w:szCs w:val="24"/>
+        </w:rPr>
+        <w:t>. Users need to know the actual generated values so they can later associate the physical specimens to the rows of data in desktop. Those are the values they should write on the actual bags.</w:t>
+      </w:r>
+    </w:p>
+    <w:p>
+      <w:pPr>
+        <w:numPr>
+          <w:ilvl w:val="0"/>
+          <w:numId w:val="2"/>
+        </w:numPr>
+        <w:rPr>
+          <w:rFonts w:ascii="Times New Roman" w:eastAsia="Times New Roman" w:hAnsi="Times New Roman" w:cs="Times New Roman"/>
+          <w:sz w:val="24"/>
+          <w:szCs w:val="24"/>
+        </w:rPr>
+      </w:pPr>
+      <w:r>
+        <w:rPr>
+          <w:rFonts w:ascii="Times New Roman" w:eastAsia="Times New Roman" w:hAnsi="Times New Roman" w:cs="Times New Roman"/>
+          <w:sz w:val="24"/>
+          <w:szCs w:val="24"/>
+        </w:rPr>
+        <w:t>We could, store the user's custom name for a site in the "</w:t>
+      </w:r>
+      <w:proofErr w:type="spellStart"/>
+      <w:r>
+        <w:rPr>
+          <w:rFonts w:ascii="Times New Roman" w:eastAsia="Times New Roman" w:hAnsi="Times New Roman" w:cs="Times New Roman"/>
+          <w:sz w:val="24"/>
+          <w:szCs w:val="24"/>
+        </w:rPr>
+        <w:t>locationNotes</w:t>
+      </w:r>
+      <w:proofErr w:type="spellEnd"/>
+      <w:r>
+        <w:rPr>
+          <w:rFonts w:ascii="Times New Roman" w:eastAsia="Times New Roman" w:hAnsi="Times New Roman" w:cs="Times New Roman"/>
+          <w:sz w:val="24"/>
+          <w:szCs w:val="24"/>
+        </w:rPr>
+        <w:t xml:space="preserve">" field and remove </w:t>
+      </w:r>
+      <w:proofErr w:type="spellStart"/>
+      <w:r>
+        <w:rPr>
+          <w:rFonts w:ascii="Times New Roman" w:eastAsia="Times New Roman" w:hAnsi="Times New Roman" w:cs="Times New Roman"/>
+          <w:sz w:val="24"/>
+          <w:szCs w:val="24"/>
+        </w:rPr>
+        <w:t>locationNotes</w:t>
+      </w:r>
+      <w:proofErr w:type="spellEnd"/>
+      <w:r>
+        <w:rPr>
+          <w:rFonts w:ascii="Times New Roman" w:eastAsia="Times New Roman" w:hAnsi="Times New Roman" w:cs="Times New Roman"/>
+          <w:sz w:val="24"/>
+          <w:szCs w:val="24"/>
+        </w:rPr>
+        <w:t xml:space="preserve"> as a user entry option. This would allow us to display the site name as well as the </w:t>
+      </w:r>
+      <w:proofErr w:type="spellStart"/>
+      <w:r>
+        <w:rPr>
+          <w:rFonts w:ascii="Times New Roman" w:eastAsia="Times New Roman" w:hAnsi="Times New Roman" w:cs="Times New Roman"/>
+          <w:sz w:val="24"/>
+          <w:szCs w:val="24"/>
+        </w:rPr>
+        <w:t>siteNumber</w:t>
+      </w:r>
+      <w:proofErr w:type="spellEnd"/>
+      <w:r>
+        <w:rPr>
+          <w:rFonts w:ascii="Times New Roman" w:eastAsia="Times New Roman" w:hAnsi="Times New Roman" w:cs="Times New Roman"/>
+          <w:sz w:val="24"/>
+          <w:szCs w:val="24"/>
+        </w:rPr>
+        <w:t xml:space="preserve"> &amp; allow for unique site# generation for returning site visitations. Additionally, this opens up the option to offer desktop users to add those custom site names to their locality descriptions.</w:t>
+      </w:r>
+    </w:p>
+    <w:p>
+      <w:pPr>
+        <w:numPr>
+          <w:ilvl w:val="1"/>
+          <w:numId w:val="2"/>
+        </w:numPr>
+        <w:rPr>
+          <w:rFonts w:ascii="Times New Roman" w:eastAsia="Times New Roman" w:hAnsi="Times New Roman" w:cs="Times New Roman"/>
+          <w:sz w:val="24"/>
+          <w:szCs w:val="24"/>
+        </w:rPr>
+      </w:pPr>
+      <w:r>
+        <w:rPr>
+          <w:rFonts w:ascii="Times New Roman" w:eastAsia="Times New Roman" w:hAnsi="Times New Roman" w:cs="Times New Roman"/>
+          <w:sz w:val="24"/>
+          <w:szCs w:val="24"/>
+        </w:rPr>
+        <w:t xml:space="preserve">If you like this option, when adding a new </w:t>
+      </w:r>
+      <w:proofErr w:type="gramStart"/>
+      <w:r>
+        <w:rPr>
+          <w:rFonts w:ascii="Times New Roman" w:eastAsia="Times New Roman" w:hAnsi="Times New Roman" w:cs="Times New Roman"/>
+          <w:sz w:val="24"/>
+          <w:szCs w:val="24"/>
+        </w:rPr>
+        <w:t>site</w:t>
+      </w:r>
+      <w:proofErr w:type="gramEnd"/>
+      <w:r>
+        <w:rPr>
+          <w:rFonts w:ascii="Times New Roman" w:eastAsia="Times New Roman" w:hAnsi="Times New Roman" w:cs="Times New Roman"/>
+          <w:sz w:val="24"/>
+          <w:szCs w:val="24"/>
+        </w:rPr>
+        <w:t xml:space="preserve"> we can change Site name to "Site Nickname" and we could suggest the site number as the default name for it, to avoid the requirement of a custom unique site name being entered by the user each time.</w:t>
+      </w:r>
+    </w:p>
+    <w:p>
+      <w:pPr>
+        <w:numPr>
+          <w:ilvl w:val="0"/>
+          <w:numId w:val="2"/>
+        </w:numPr>
+        <w:rPr>
+          <w:rFonts w:ascii="Times New Roman" w:eastAsia="Times New Roman" w:hAnsi="Times New Roman" w:cs="Times New Roman"/>
+          <w:sz w:val="24"/>
+          <w:szCs w:val="24"/>
+        </w:rPr>
+      </w:pPr>
+      <w:r>
+        <w:rPr>
+          <w:rFonts w:ascii="Times New Roman" w:eastAsia="Times New Roman" w:hAnsi="Times New Roman" w:cs="Times New Roman"/>
+          <w:sz w:val="24"/>
+          <w:szCs w:val="24"/>
+          <w:highlight w:val="yellow"/>
+        </w:rPr>
+        <w:lastRenderedPageBreak/>
+        <w:t xml:space="preserve">When editing a site after it was saved, after pressing the "SAVE SITE" button it </w:t>
+      </w:r>
+      <w:proofErr w:type="gramStart"/>
+      <w:r>
+        <w:rPr>
+          <w:rFonts w:ascii="Times New Roman" w:eastAsia="Times New Roman" w:hAnsi="Times New Roman" w:cs="Times New Roman"/>
+          <w:sz w:val="24"/>
+          <w:szCs w:val="24"/>
+          <w:highlight w:val="yellow"/>
+        </w:rPr>
+        <w:t>says</w:t>
+      </w:r>
+      <w:proofErr w:type="gramEnd"/>
+      <w:r>
+        <w:rPr>
+          <w:rFonts w:ascii="Times New Roman" w:eastAsia="Times New Roman" w:hAnsi="Times New Roman" w:cs="Times New Roman"/>
+          <w:sz w:val="24"/>
+          <w:szCs w:val="24"/>
+          <w:highlight w:val="yellow"/>
+        </w:rPr>
+        <w:t xml:space="preserve"> "Need all info to save Site!" and does not save it.</w:t>
+      </w:r>
+    </w:p>
+    <w:p>
+      <w:pPr>
+        <w:numPr>
+          <w:ilvl w:val="1"/>
+          <w:numId w:val="2"/>
+        </w:numPr>
+        <w:rPr>
+          <w:rFonts w:ascii="Times New Roman" w:eastAsia="Times New Roman" w:hAnsi="Times New Roman" w:cs="Times New Roman"/>
+          <w:sz w:val="24"/>
+          <w:szCs w:val="24"/>
+          <w:highlight w:val="magenta"/>
+        </w:rPr>
+      </w:pPr>
+      <w:r>
+        <w:rPr>
+          <w:rFonts w:ascii="Times New Roman" w:eastAsia="Times New Roman" w:hAnsi="Times New Roman" w:cs="Times New Roman"/>
+          <w:sz w:val="24"/>
+          <w:szCs w:val="24"/>
+          <w:highlight w:val="magenta"/>
+        </w:rPr>
+        <w:t xml:space="preserve">Was an issue with the data checks on the site page under editing = </w:t>
+      </w:r>
+      <w:proofErr w:type="gramStart"/>
+      <w:r>
+        <w:rPr>
+          <w:rFonts w:ascii="Times New Roman" w:eastAsia="Times New Roman" w:hAnsi="Times New Roman" w:cs="Times New Roman"/>
+          <w:sz w:val="24"/>
+          <w:szCs w:val="24"/>
+          <w:highlight w:val="magenta"/>
+        </w:rPr>
+        <w:t>true</w:t>
+      </w:r>
+      <w:r>
+        <w:rPr>
+          <w:rFonts w:ascii="Times New Roman" w:eastAsia="Times New Roman" w:hAnsi="Times New Roman" w:cs="Times New Roman"/>
+          <w:sz w:val="24"/>
+          <w:szCs w:val="24"/>
+          <w:highlight w:val="magenta"/>
+        </w:rPr>
+        <w:t xml:space="preserve"> (double check)</w:t>
+      </w:r>
       <w:bookmarkStart w:id="0" w:name="_GoBack"/>
       <w:bookmarkEnd w:id="0"/>
+      <w:proofErr w:type="gramEnd"/>
     </w:p>
     <w:p>
       <w:pPr>
@@ -896,7 +1237,25 @@
           <w:sz w:val="24"/>
           <w:szCs w:val="24"/>
         </w:rPr>
-        <w:t>We need to consider a method which offers to delete project data after successful export</w:t>
+        <w:t xml:space="preserve">When selecting a specimen to edit, </w:t>
+      </w:r>
+      <w:proofErr w:type="gramStart"/>
+      <w:r>
+        <w:rPr>
+          <w:rFonts w:ascii="Times New Roman" w:eastAsia="Times New Roman" w:hAnsi="Times New Roman" w:cs="Times New Roman"/>
+          <w:sz w:val="24"/>
+          <w:szCs w:val="24"/>
+        </w:rPr>
+        <w:t>It</w:t>
+      </w:r>
+      <w:proofErr w:type="gramEnd"/>
+      <w:r>
+        <w:rPr>
+          <w:rFonts w:ascii="Times New Roman" w:eastAsia="Times New Roman" w:hAnsi="Times New Roman" w:cs="Times New Roman"/>
+          <w:sz w:val="24"/>
+          <w:szCs w:val="24"/>
+        </w:rPr>
+        <w:t xml:space="preserve"> would be nice if they listed the site they were from. This could be the user's custom name.</w:t>
       </w:r>
     </w:p>
     <w:p>
@@ -916,9 +1275,8 @@
           <w:rFonts w:ascii="Times New Roman" w:eastAsia="Times New Roman" w:hAnsi="Times New Roman" w:cs="Times New Roman"/>
           <w:sz w:val="24"/>
           <w:szCs w:val="24"/>
-          <w:highlight w:val="green"/>
-        </w:rPr>
-        <w:t xml:space="preserve">The Field number should be composed of </w:t>
+        </w:rPr>
+        <w:t xml:space="preserve">In the </w:t>
       </w:r>
       <w:proofErr w:type="spellStart"/>
       <w:r>
@@ -926,9 +1284,8 @@
           <w:rFonts w:ascii="Times New Roman" w:eastAsia="Times New Roman" w:hAnsi="Times New Roman" w:cs="Times New Roman"/>
           <w:sz w:val="24"/>
           <w:szCs w:val="24"/>
-          <w:highlight w:val="green"/>
-        </w:rPr>
-        <w:t>siteNumber-specimenNumber</w:t>
+        </w:rPr>
+        <w:t>specimenPage</w:t>
       </w:r>
       <w:proofErr w:type="spellEnd"/>
       <w:r>
@@ -936,17 +1293,26 @@
           <w:rFonts w:ascii="Times New Roman" w:eastAsia="Times New Roman" w:hAnsi="Times New Roman" w:cs="Times New Roman"/>
           <w:sz w:val="24"/>
           <w:szCs w:val="24"/>
-          <w:highlight w:val="green"/>
-        </w:rPr>
-        <w:t>.</w:t>
-      </w:r>
-      <w:r>
-        <w:rPr>
-          <w:rFonts w:ascii="Times New Roman" w:eastAsia="Times New Roman" w:hAnsi="Times New Roman" w:cs="Times New Roman"/>
-          <w:sz w:val="24"/>
-          <w:szCs w:val="24"/>
-        </w:rPr>
-        <w:t xml:space="preserve"> Currently, it is displayed (at the top of </w:t>
+        </w:rPr>
+        <w:t xml:space="preserve">, </w:t>
+      </w:r>
+      <w:proofErr w:type="gramStart"/>
+      <w:r>
+        <w:rPr>
+          <w:rFonts w:ascii="Times New Roman" w:eastAsia="Times New Roman" w:hAnsi="Times New Roman" w:cs="Times New Roman"/>
+          <w:sz w:val="24"/>
+          <w:szCs w:val="24"/>
+        </w:rPr>
+        <w:t>After</w:t>
+      </w:r>
+      <w:proofErr w:type="gramEnd"/>
+      <w:r>
+        <w:rPr>
+          <w:rFonts w:ascii="Times New Roman" w:eastAsia="Times New Roman" w:hAnsi="Times New Roman" w:cs="Times New Roman"/>
+          <w:sz w:val="24"/>
+          <w:szCs w:val="24"/>
+        </w:rPr>
+        <w:t xml:space="preserve"> selecting "SAVE SPECIMEN" the title does not update the field number. For example, if I click it numerous times it may say "specimen </w:t>
       </w:r>
       <w:proofErr w:type="spellStart"/>
       <w:r>
@@ -955,7 +1321,7 @@
           <w:sz w:val="24"/>
           <w:szCs w:val="24"/>
         </w:rPr>
-        <w:t>sitePage</w:t>
+        <w:t>SPECIMEN</w:t>
       </w:r>
       <w:proofErr w:type="spellEnd"/>
       <w:r>
@@ -964,7 +1330,7 @@
           <w:sz w:val="24"/>
           <w:szCs w:val="24"/>
         </w:rPr>
-        <w:t xml:space="preserve"> and </w:t>
+        <w:t xml:space="preserve"> 10 saved" then "specimen </w:t>
       </w:r>
       <w:proofErr w:type="spellStart"/>
       <w:r>
@@ -973,7 +1339,7 @@
           <w:sz w:val="24"/>
           <w:szCs w:val="24"/>
         </w:rPr>
-        <w:t>specimenPage</w:t>
+        <w:t>SPECIMEN</w:t>
       </w:r>
       <w:proofErr w:type="spellEnd"/>
       <w:r>
@@ -982,43 +1348,7 @@
           <w:sz w:val="24"/>
           <w:szCs w:val="24"/>
         </w:rPr>
-        <w:t xml:space="preserve">) as </w:t>
-      </w:r>
-      <w:proofErr w:type="spellStart"/>
-      <w:r>
-        <w:rPr>
-          <w:rFonts w:ascii="Times New Roman" w:eastAsia="Times New Roman" w:hAnsi="Times New Roman" w:cs="Times New Roman"/>
-          <w:sz w:val="24"/>
-          <w:szCs w:val="24"/>
-        </w:rPr>
-        <w:t>siteName</w:t>
-      </w:r>
-      <w:proofErr w:type="spellEnd"/>
-      <w:r>
-        <w:rPr>
-          <w:rFonts w:ascii="Times New Roman" w:eastAsia="Times New Roman" w:hAnsi="Times New Roman" w:cs="Times New Roman"/>
-          <w:sz w:val="24"/>
-          <w:szCs w:val="24"/>
-        </w:rPr>
-        <w:t xml:space="preserve"> - </w:t>
-      </w:r>
-      <w:proofErr w:type="spellStart"/>
-      <w:r>
-        <w:rPr>
-          <w:rFonts w:ascii="Times New Roman" w:eastAsia="Times New Roman" w:hAnsi="Times New Roman" w:cs="Times New Roman"/>
-          <w:sz w:val="24"/>
-          <w:szCs w:val="24"/>
-        </w:rPr>
-        <w:t>specimenNumber</w:t>
-      </w:r>
-      <w:proofErr w:type="spellEnd"/>
-      <w:r>
-        <w:rPr>
-          <w:rFonts w:ascii="Times New Roman" w:eastAsia="Times New Roman" w:hAnsi="Times New Roman" w:cs="Times New Roman"/>
-          <w:sz w:val="24"/>
-          <w:szCs w:val="24"/>
-        </w:rPr>
-        <w:t xml:space="preserve">. Users need to know the actual generated </w:t>
+        <w:t xml:space="preserve"> 11 saved" while the title at the top still </w:t>
       </w:r>
       <w:proofErr w:type="gramStart"/>
       <w:r>
@@ -1027,7 +1357,7 @@
           <w:sz w:val="24"/>
           <w:szCs w:val="24"/>
         </w:rPr>
-        <w:t>values</w:t>
+        <w:t>says</w:t>
       </w:r>
       <w:proofErr w:type="gramEnd"/>
       <w:r>
@@ -1036,100 +1366,7 @@
           <w:sz w:val="24"/>
           <w:szCs w:val="24"/>
         </w:rPr>
-        <w:t xml:space="preserve"> so they can later associate the physical specimens to the rows of data in desktop. Those are the values they should write on the actual bags.</w:t>
-      </w:r>
-    </w:p>
-    <w:p>
-      <w:pPr>
-        <w:numPr>
-          <w:ilvl w:val="0"/>
-          <w:numId w:val="2"/>
-        </w:numPr>
-        <w:rPr>
-          <w:rFonts w:ascii="Times New Roman" w:eastAsia="Times New Roman" w:hAnsi="Times New Roman" w:cs="Times New Roman"/>
-          <w:sz w:val="24"/>
-          <w:szCs w:val="24"/>
-        </w:rPr>
-      </w:pPr>
-      <w:r>
-        <w:rPr>
-          <w:rFonts w:ascii="Times New Roman" w:eastAsia="Times New Roman" w:hAnsi="Times New Roman" w:cs="Times New Roman"/>
-          <w:sz w:val="24"/>
-          <w:szCs w:val="24"/>
-        </w:rPr>
-        <w:t>We could, store the user's custom name for a site in the "</w:t>
-      </w:r>
-      <w:proofErr w:type="spellStart"/>
-      <w:r>
-        <w:rPr>
-          <w:rFonts w:ascii="Times New Roman" w:eastAsia="Times New Roman" w:hAnsi="Times New Roman" w:cs="Times New Roman"/>
-          <w:sz w:val="24"/>
-          <w:szCs w:val="24"/>
-        </w:rPr>
-        <w:t>locationNotes</w:t>
-      </w:r>
-      <w:proofErr w:type="spellEnd"/>
-      <w:r>
-        <w:rPr>
-          <w:rFonts w:ascii="Times New Roman" w:eastAsia="Times New Roman" w:hAnsi="Times New Roman" w:cs="Times New Roman"/>
-          <w:sz w:val="24"/>
-          <w:szCs w:val="24"/>
-        </w:rPr>
-        <w:t xml:space="preserve">" field and remove </w:t>
-      </w:r>
-      <w:proofErr w:type="spellStart"/>
-      <w:r>
-        <w:rPr>
-          <w:rFonts w:ascii="Times New Roman" w:eastAsia="Times New Roman" w:hAnsi="Times New Roman" w:cs="Times New Roman"/>
-          <w:sz w:val="24"/>
-          <w:szCs w:val="24"/>
-        </w:rPr>
-        <w:t>locationNotes</w:t>
-      </w:r>
-      <w:proofErr w:type="spellEnd"/>
-      <w:r>
-        <w:rPr>
-          <w:rFonts w:ascii="Times New Roman" w:eastAsia="Times New Roman" w:hAnsi="Times New Roman" w:cs="Times New Roman"/>
-          <w:sz w:val="24"/>
-          <w:szCs w:val="24"/>
-        </w:rPr>
-        <w:t xml:space="preserve"> as a user entry option. This would allow us to display the site name as well as the </w:t>
-      </w:r>
-      <w:proofErr w:type="spellStart"/>
-      <w:r>
-        <w:rPr>
-          <w:rFonts w:ascii="Times New Roman" w:eastAsia="Times New Roman" w:hAnsi="Times New Roman" w:cs="Times New Roman"/>
-          <w:sz w:val="24"/>
-          <w:szCs w:val="24"/>
-        </w:rPr>
-        <w:t>siteNumber</w:t>
-      </w:r>
-      <w:proofErr w:type="spellEnd"/>
-      <w:r>
-        <w:rPr>
-          <w:rFonts w:ascii="Times New Roman" w:eastAsia="Times New Roman" w:hAnsi="Times New Roman" w:cs="Times New Roman"/>
-          <w:sz w:val="24"/>
-          <w:szCs w:val="24"/>
-        </w:rPr>
-        <w:t xml:space="preserve"> &amp; allow for unique site# generation for returning site visitations. Additionally, this </w:t>
-      </w:r>
-      <w:proofErr w:type="gramStart"/>
-      <w:r>
-        <w:rPr>
-          <w:rFonts w:ascii="Times New Roman" w:eastAsia="Times New Roman" w:hAnsi="Times New Roman" w:cs="Times New Roman"/>
-          <w:sz w:val="24"/>
-          <w:szCs w:val="24"/>
-        </w:rPr>
-        <w:t>opens up</w:t>
-      </w:r>
-      <w:proofErr w:type="gramEnd"/>
-      <w:r>
-        <w:rPr>
-          <w:rFonts w:ascii="Times New Roman" w:eastAsia="Times New Roman" w:hAnsi="Times New Roman" w:cs="Times New Roman"/>
-          <w:sz w:val="24"/>
-          <w:szCs w:val="24"/>
-        </w:rPr>
-        <w:t xml:space="preserve"> the option to offer desktop users to add those custom site names to their locality descriptions.</w:t>
+        <w:t xml:space="preserve"> "site name -SPECIMEN9".</w:t>
       </w:r>
     </w:p>
     <w:p>
@@ -1150,254 +1387,7 @@
           <w:sz w:val="24"/>
           <w:szCs w:val="24"/>
         </w:rPr>
-        <w:t xml:space="preserve">If you like this option, when adding a new </w:t>
-      </w:r>
-      <w:proofErr w:type="gramStart"/>
-      <w:r>
-        <w:rPr>
-          <w:rFonts w:ascii="Times New Roman" w:eastAsia="Times New Roman" w:hAnsi="Times New Roman" w:cs="Times New Roman"/>
-          <w:sz w:val="24"/>
-          <w:szCs w:val="24"/>
-        </w:rPr>
-        <w:t>site</w:t>
-      </w:r>
-      <w:proofErr w:type="gramEnd"/>
-      <w:r>
-        <w:rPr>
-          <w:rFonts w:ascii="Times New Roman" w:eastAsia="Times New Roman" w:hAnsi="Times New Roman" w:cs="Times New Roman"/>
-          <w:sz w:val="24"/>
-          <w:szCs w:val="24"/>
-        </w:rPr>
-        <w:t xml:space="preserve"> we can change Site name to "Site Nickname" and we could suggest the site number as the default name for it, to avoid the requirement of a custom unique site name being entered by the user each time.</w:t>
-      </w:r>
-    </w:p>
-    <w:p>
-      <w:pPr>
-        <w:numPr>
-          <w:ilvl w:val="0"/>
-          <w:numId w:val="2"/>
-        </w:numPr>
-        <w:rPr>
-          <w:rFonts w:ascii="Times New Roman" w:eastAsia="Times New Roman" w:hAnsi="Times New Roman" w:cs="Times New Roman"/>
-          <w:sz w:val="24"/>
-          <w:szCs w:val="24"/>
-        </w:rPr>
-      </w:pPr>
-      <w:r>
-        <w:rPr>
-          <w:rFonts w:ascii="Times New Roman" w:eastAsia="Times New Roman" w:hAnsi="Times New Roman" w:cs="Times New Roman"/>
-          <w:sz w:val="24"/>
-          <w:szCs w:val="24"/>
-        </w:rPr>
-        <w:lastRenderedPageBreak/>
-        <w:t xml:space="preserve">When editing a site after it was saved, after pressing the "SAVE SITE" button it </w:t>
-      </w:r>
-      <w:proofErr w:type="gramStart"/>
-      <w:r>
-        <w:rPr>
-          <w:rFonts w:ascii="Times New Roman" w:eastAsia="Times New Roman" w:hAnsi="Times New Roman" w:cs="Times New Roman"/>
-          <w:sz w:val="24"/>
-          <w:szCs w:val="24"/>
-        </w:rPr>
-        <w:t>says</w:t>
-      </w:r>
-      <w:proofErr w:type="gramEnd"/>
-      <w:r>
-        <w:rPr>
-          <w:rFonts w:ascii="Times New Roman" w:eastAsia="Times New Roman" w:hAnsi="Times New Roman" w:cs="Times New Roman"/>
-          <w:sz w:val="24"/>
-          <w:szCs w:val="24"/>
-        </w:rPr>
-        <w:t xml:space="preserve"> "Need all info to save Site!" and does not save it.</w:t>
-      </w:r>
-    </w:p>
-    <w:p>
-      <w:pPr>
-        <w:numPr>
-          <w:ilvl w:val="0"/>
-          <w:numId w:val="2"/>
-        </w:numPr>
-        <w:rPr>
-          <w:rFonts w:ascii="Times New Roman" w:eastAsia="Times New Roman" w:hAnsi="Times New Roman" w:cs="Times New Roman"/>
-          <w:sz w:val="24"/>
-          <w:szCs w:val="24"/>
-        </w:rPr>
-      </w:pPr>
-      <w:r>
-        <w:rPr>
-          <w:rFonts w:ascii="Times New Roman" w:eastAsia="Times New Roman" w:hAnsi="Times New Roman" w:cs="Times New Roman"/>
-          <w:sz w:val="24"/>
-          <w:szCs w:val="24"/>
-        </w:rPr>
-        <w:t xml:space="preserve">When selecting a specimen to edit, </w:t>
-      </w:r>
-      <w:proofErr w:type="gramStart"/>
-      <w:r>
-        <w:rPr>
-          <w:rFonts w:ascii="Times New Roman" w:eastAsia="Times New Roman" w:hAnsi="Times New Roman" w:cs="Times New Roman"/>
-          <w:sz w:val="24"/>
-          <w:szCs w:val="24"/>
-        </w:rPr>
-        <w:t>It</w:t>
-      </w:r>
-      <w:proofErr w:type="gramEnd"/>
-      <w:r>
-        <w:rPr>
-          <w:rFonts w:ascii="Times New Roman" w:eastAsia="Times New Roman" w:hAnsi="Times New Roman" w:cs="Times New Roman"/>
-          <w:sz w:val="24"/>
-          <w:szCs w:val="24"/>
-        </w:rPr>
-        <w:t xml:space="preserve"> would be nice if they listed the site they were from. This could be the user's custom name.</w:t>
-      </w:r>
-    </w:p>
-    <w:p>
-      <w:pPr>
-        <w:numPr>
-          <w:ilvl w:val="0"/>
-          <w:numId w:val="2"/>
-        </w:numPr>
-        <w:rPr>
-          <w:rFonts w:ascii="Times New Roman" w:eastAsia="Times New Roman" w:hAnsi="Times New Roman" w:cs="Times New Roman"/>
-          <w:sz w:val="24"/>
-          <w:szCs w:val="24"/>
-        </w:rPr>
-      </w:pPr>
-      <w:r>
-        <w:rPr>
-          <w:rFonts w:ascii="Times New Roman" w:eastAsia="Times New Roman" w:hAnsi="Times New Roman" w:cs="Times New Roman"/>
-          <w:sz w:val="24"/>
-          <w:szCs w:val="24"/>
-        </w:rPr>
-        <w:t xml:space="preserve">In the </w:t>
-      </w:r>
-      <w:proofErr w:type="spellStart"/>
-      <w:r>
-        <w:rPr>
-          <w:rFonts w:ascii="Times New Roman" w:eastAsia="Times New Roman" w:hAnsi="Times New Roman" w:cs="Times New Roman"/>
-          <w:sz w:val="24"/>
-          <w:szCs w:val="24"/>
-        </w:rPr>
-        <w:t>specimenPage</w:t>
-      </w:r>
-      <w:proofErr w:type="spellEnd"/>
-      <w:r>
-        <w:rPr>
-          <w:rFonts w:ascii="Times New Roman" w:eastAsia="Times New Roman" w:hAnsi="Times New Roman" w:cs="Times New Roman"/>
-          <w:sz w:val="24"/>
-          <w:szCs w:val="24"/>
-        </w:rPr>
-        <w:t xml:space="preserve">, </w:t>
-      </w:r>
-      <w:proofErr w:type="gramStart"/>
-      <w:r>
-        <w:rPr>
-          <w:rFonts w:ascii="Times New Roman" w:eastAsia="Times New Roman" w:hAnsi="Times New Roman" w:cs="Times New Roman"/>
-          <w:sz w:val="24"/>
-          <w:szCs w:val="24"/>
-        </w:rPr>
-        <w:t>After</w:t>
-      </w:r>
-      <w:proofErr w:type="gramEnd"/>
-      <w:r>
-        <w:rPr>
-          <w:rFonts w:ascii="Times New Roman" w:eastAsia="Times New Roman" w:hAnsi="Times New Roman" w:cs="Times New Roman"/>
-          <w:sz w:val="24"/>
-          <w:szCs w:val="24"/>
-        </w:rPr>
-        <w:t xml:space="preserve"> selecting "SAVE SPECIMEN" the title does not update the field number. For example, if I click it numerous times it may say "specimen </w:t>
-      </w:r>
-      <w:proofErr w:type="spellStart"/>
-      <w:r>
-        <w:rPr>
-          <w:rFonts w:ascii="Times New Roman" w:eastAsia="Times New Roman" w:hAnsi="Times New Roman" w:cs="Times New Roman"/>
-          <w:sz w:val="24"/>
-          <w:szCs w:val="24"/>
-        </w:rPr>
-        <w:t>SPECIMEN</w:t>
-      </w:r>
-      <w:proofErr w:type="spellEnd"/>
-      <w:r>
-        <w:rPr>
-          <w:rFonts w:ascii="Times New Roman" w:eastAsia="Times New Roman" w:hAnsi="Times New Roman" w:cs="Times New Roman"/>
-          <w:sz w:val="24"/>
-          <w:szCs w:val="24"/>
-        </w:rPr>
-        <w:t xml:space="preserve"> 10 saved" then "specimen </w:t>
-      </w:r>
-      <w:proofErr w:type="spellStart"/>
-      <w:r>
-        <w:rPr>
-          <w:rFonts w:ascii="Times New Roman" w:eastAsia="Times New Roman" w:hAnsi="Times New Roman" w:cs="Times New Roman"/>
-          <w:sz w:val="24"/>
-          <w:szCs w:val="24"/>
-        </w:rPr>
-        <w:t>SPECIMEN</w:t>
-      </w:r>
-      <w:proofErr w:type="spellEnd"/>
-      <w:r>
-        <w:rPr>
-          <w:rFonts w:ascii="Times New Roman" w:eastAsia="Times New Roman" w:hAnsi="Times New Roman" w:cs="Times New Roman"/>
-          <w:sz w:val="24"/>
-          <w:szCs w:val="24"/>
-        </w:rPr>
-        <w:t xml:space="preserve"> 11 saved" while the title at the top still </w:t>
-      </w:r>
-      <w:proofErr w:type="gramStart"/>
-      <w:r>
-        <w:rPr>
-          <w:rFonts w:ascii="Times New Roman" w:eastAsia="Times New Roman" w:hAnsi="Times New Roman" w:cs="Times New Roman"/>
-          <w:sz w:val="24"/>
-          <w:szCs w:val="24"/>
-        </w:rPr>
-        <w:t>says</w:t>
-      </w:r>
-      <w:proofErr w:type="gramEnd"/>
-      <w:r>
-        <w:rPr>
-          <w:rFonts w:ascii="Times New Roman" w:eastAsia="Times New Roman" w:hAnsi="Times New Roman" w:cs="Times New Roman"/>
-          <w:sz w:val="24"/>
-          <w:szCs w:val="24"/>
-        </w:rPr>
-        <w:t xml:space="preserve"> "site name -SPECIMEN9".</w:t>
-      </w:r>
-    </w:p>
-    <w:p>
-      <w:pPr>
-        <w:numPr>
-          <w:ilvl w:val="1"/>
-          <w:numId w:val="2"/>
-        </w:numPr>
-        <w:rPr>
-          <w:rFonts w:ascii="Times New Roman" w:eastAsia="Times New Roman" w:hAnsi="Times New Roman" w:cs="Times New Roman"/>
-          <w:sz w:val="24"/>
-          <w:szCs w:val="24"/>
-        </w:rPr>
-      </w:pPr>
-      <w:r>
-        <w:rPr>
-          <w:rFonts w:ascii="Times New Roman" w:eastAsia="Times New Roman" w:hAnsi="Times New Roman" w:cs="Times New Roman"/>
-          <w:sz w:val="24"/>
-          <w:szCs w:val="24"/>
-        </w:rPr>
-        <w:t xml:space="preserve">Ideally, I like this going to a new specimen after saving </w:t>
-      </w:r>
-      <w:proofErr w:type="gramStart"/>
-      <w:r>
-        <w:rPr>
-          <w:rFonts w:ascii="Times New Roman" w:eastAsia="Times New Roman" w:hAnsi="Times New Roman" w:cs="Times New Roman"/>
-          <w:sz w:val="24"/>
-          <w:szCs w:val="24"/>
-        </w:rPr>
-        <w:t>one</w:t>
-      </w:r>
-      <w:proofErr w:type="gramEnd"/>
-      <w:r>
-        <w:rPr>
-          <w:rFonts w:ascii="Times New Roman" w:eastAsia="Times New Roman" w:hAnsi="Times New Roman" w:cs="Times New Roman"/>
-          <w:sz w:val="24"/>
-          <w:szCs w:val="24"/>
-        </w:rPr>
-        <w:t xml:space="preserve"> so you could do a bunch in a row. This looks like the way it currently works but in addition to updating the specimen# in the title at the top, clearing the user entry fields is also necessary.</w:t>
+        <w:t>Ideally, I like this going to a new specimen after saving one so you could do a bunch in a row. This looks like the way it currently works but in addition to updating the specimen# in the title at the top, clearing the user entry fields is also necessary.</w:t>
       </w:r>
     </w:p>
     <w:p>

</xml_diff>